<commit_message>
Added github link in design doc
Signed-off-by: Pooja Singh <pooja.dev.fsd@gmail.com>
</commit_message>
<xml_diff>
--- a/document/FlyAway-DesignDocument.docx
+++ b/document/FlyAway-DesignDocument.docx
@@ -242,13 +242,7 @@
         <w:rPr>
           <w:lang w:val="en-US"/>
         </w:rPr>
-        <w:t>A search form in the homepage to allow entry of travel details, like the date of travel, source, destination, and the number of persons</w:t>
-      </w:r>
-      <w:r>
-        <w:rPr>
-          <w:lang w:val="en-US"/>
-        </w:rPr>
-        <w:t>.</w:t>
+        <w:t>A search form in the homepage to allow entry of travel details, like the date of travel, source, destination, and the number of persons.</w:t>
       </w:r>
     </w:p>
     <w:p>
@@ -1379,7 +1373,7 @@
             <w:rStyle w:val="Hyperlink"/>
             <w:lang w:val="en-US"/>
           </w:rPr>
-          <w:t>https://github.com/pooja-dev-fsd/virtualkeyrepository</w:t>
+          <w:t>https://github.com/pooja-dev-fsd/flyaway</w:t>
         </w:r>
       </w:hyperlink>
     </w:p>
@@ -1403,10 +1397,18 @@
           <w:lang w:val="en-US"/>
         </w:rPr>
       </w:pPr>
-      <w:r>
-        <w:rPr>
-          <w:lang w:val="en-US"/>
-        </w:rPr>
+    </w:p>
+    <w:p>
+      <w:pPr>
+        <w:rPr>
+          <w:lang w:val="en-US"/>
+        </w:rPr>
+      </w:pPr>
+      <w:r>
+        <w:rPr>
+          <w:lang w:val="en-US"/>
+        </w:rPr>
+        <w:lastRenderedPageBreak/>
         <w:tab/>
       </w:r>
       <w:r>
@@ -2513,6 +2515,18 @@
       <w:bCs/>
     </w:rPr>
   </w:style>
+  <w:style w:type="character" w:styleId="UnresolvedMention">
+    <w:name w:val="Unresolved Mention"/>
+    <w:basedOn w:val="DefaultParagraphFont"/>
+    <w:uiPriority w:val="99"/>
+    <w:semiHidden/>
+    <w:unhideWhenUsed/>
+    <w:rsid w:val="00A01B9F"/>
+    <w:rPr>
+      <w:color w:val="605E5C"/>
+      <w:shd w:val="clear" w:color="auto" w:fill="E1DFDD"/>
+    </w:rPr>
+  </w:style>
 </w:styles>
 </file>
 

</xml_diff>